<commit_message>
troche spec i poprawione miejsce
</commit_message>
<xml_diff>
--- a/specyfikacja.docx
+++ b/specyfikacja.docx
@@ -6,8 +6,6 @@
       <w:pPr>
         <w:jc w:val="center"/>
       </w:pPr>
-      <w:bookmarkStart w:id="0" w:name="_GoBack"/>
-      <w:bookmarkEnd w:id="0"/>
       <w:r>
         <w:t>Specyfikacja funkcjonalna programu trawniczek</w:t>
       </w:r>
@@ -59,15 +57,7 @@
     </w:p>
     <w:p>
       <w:r>
-        <w:t xml:space="preserve">Program ma na celu wyznaczenie rozmieszczenia </w:t>
-      </w:r>
-      <w:proofErr w:type="spellStart"/>
-      <w:r>
-        <w:t>podlewaczek</w:t>
-      </w:r>
-      <w:proofErr w:type="spellEnd"/>
-      <w:r>
-        <w:t xml:space="preserve"> na prostokątnej działce,</w:t>
+        <w:t>Program ma na celu wyznaczenie rozmieszczenia podlewaczek na prostokątnej działce,</w:t>
       </w:r>
       <w:r>
         <w:t xml:space="preserve"> </w:t>
@@ -160,15 +150,7 @@
         <w:t xml:space="preserve"> </w:t>
       </w:r>
       <w:r>
-        <w:t xml:space="preserve">tekstowy zawierający rozkład </w:t>
-      </w:r>
-      <w:proofErr w:type="spellStart"/>
-      <w:r>
-        <w:t>podlewaczek</w:t>
-      </w:r>
-      <w:proofErr w:type="spellEnd"/>
-      <w:r>
-        <w:t xml:space="preserve"> i bitmapę wizualizującą stan nawodnienia przy</w:t>
+        <w:t>tekstowy zawierający rozkład podlewaczek i bitmapę wizualizującą stan nawodnienia przy</w:t>
       </w:r>
       <w:r>
         <w:t xml:space="preserve"> </w:t>
@@ -261,13 +243,8 @@
       <w:r>
         <w:t xml:space="preserve"> </w:t>
       </w:r>
-      <w:proofErr w:type="spellStart"/>
-      <w:r>
-        <w:t>podlewaczek</w:t>
-      </w:r>
-      <w:proofErr w:type="spellEnd"/>
-      <w:r>
-        <w:t>. Są to wycinki koła o ustalonych promieniach i kształtach, które zwiększają</w:t>
+      <w:r>
+        <w:t>podlewaczek. Są to wycinki koła o ustalonych promieniach i kształtach, które zwiększają</w:t>
       </w:r>
       <w:r>
         <w:t xml:space="preserve"> </w:t>
@@ -278,93 +255,40 @@
       <w:r>
         <w:t xml:space="preserve"> </w:t>
       </w:r>
-      <w:proofErr w:type="spellStart"/>
-      <w:r>
-        <w:t>podlewaczka</w:t>
-      </w:r>
-      <w:proofErr w:type="spellEnd"/>
-      <w:r>
-        <w:t xml:space="preserve"> pokrywa.</w:t>
-      </w:r>
-    </w:p>
-    <w:p>
-      <w:r>
-        <w:t xml:space="preserve">Program będzie dążył do rozmieszczenia </w:t>
-      </w:r>
-      <w:proofErr w:type="spellStart"/>
-      <w:r>
-        <w:t>podlewaczek</w:t>
-      </w:r>
-      <w:proofErr w:type="spellEnd"/>
-      <w:r>
-        <w:t xml:space="preserve"> w taki sposób, żeby </w:t>
+      <w:r>
+        <w:t>podlewaczka pokrywa.</w:t>
+      </w:r>
+    </w:p>
+    <w:p>
+      <w:r>
+        <w:t xml:space="preserve">Program będzie dążył do rozmieszczenia podlewaczek w taki sposób, żeby </w:t>
       </w:r>
       <w:r>
         <w:t xml:space="preserve">obszar trawnika był jak najlepiej pokryty w celu minimalizacji niepodlanych terenów </w:t>
       </w:r>
       <w:r>
-        <w:t xml:space="preserve"> </w:t>
-      </w:r>
-      <w:proofErr w:type="spellStart"/>
-      <w:r>
-        <w:t>Podlewaczki</w:t>
-      </w:r>
-      <w:proofErr w:type="spellEnd"/>
-      <w:r>
-        <w:t xml:space="preserve"> umieszczane są w pikselach działki. Dostępne są cztery</w:t>
-      </w:r>
-      <w:r>
-        <w:t xml:space="preserve"> </w:t>
-      </w:r>
-      <w:r>
-        <w:t xml:space="preserve">rodzaje </w:t>
-      </w:r>
-      <w:proofErr w:type="spellStart"/>
-      <w:r>
-        <w:t>podlewczek</w:t>
-      </w:r>
-      <w:proofErr w:type="spellEnd"/>
-      <w:r>
-        <w:t>:</w:t>
-      </w:r>
-    </w:p>
-    <w:p>
-      <w:r>
-        <w:t xml:space="preserve">• „Pełna” </w:t>
-      </w:r>
-      <w:proofErr w:type="spellStart"/>
-      <w:r>
-        <w:t>podlewaczka</w:t>
-      </w:r>
-      <w:proofErr w:type="spellEnd"/>
-      <w:r>
-        <w:t xml:space="preserve"> - koło 360◦, promień 200 pikseli, 1 podlanie na cykl.</w:t>
-      </w:r>
-    </w:p>
-    <w:p>
-      <w:r>
-        <w:t xml:space="preserve">• </w:t>
-      </w:r>
-      <w:proofErr w:type="spellStart"/>
-      <w:r>
-        <w:t>Podlewaczka</w:t>
-      </w:r>
-      <w:proofErr w:type="spellEnd"/>
-      <w:r>
-        <w:t xml:space="preserve"> 270◦ - wycinek kołowy o kącie 270◦, promień 300 pikseli, 2 podlania na cykl.</w:t>
-      </w:r>
-    </w:p>
-    <w:p>
-      <w:r>
-        <w:t xml:space="preserve">• </w:t>
-      </w:r>
-      <w:proofErr w:type="spellStart"/>
-      <w:r>
-        <w:t>Podlewaczka</w:t>
-      </w:r>
-      <w:proofErr w:type="spellEnd"/>
-      <w:r>
-        <w:t xml:space="preserve"> 180◦ - wycinek kołowy o kącie 180◦,</w:t>
+        <w:t xml:space="preserve"> Podlewaczki umieszczane są w pikselach działki. Dostępne są cztery</w:t>
+      </w:r>
+      <w:r>
+        <w:t xml:space="preserve"> </w:t>
+      </w:r>
+      <w:r>
+        <w:t>rodzaje podlewczek:</w:t>
+      </w:r>
+    </w:p>
+    <w:p>
+      <w:r>
+        <w:t>• „Pełna” podlewaczka - koło 360◦, promień 200 pikseli, 1 podlanie na cykl.</w:t>
+      </w:r>
+    </w:p>
+    <w:p>
+      <w:r>
+        <w:t>• Podlewaczka 270◦ - wycinek kołowy o kącie 270◦, promień 300 pikseli, 2 podlania na cykl.</w:t>
+      </w:r>
+    </w:p>
+    <w:p>
+      <w:r>
+        <w:t>• Podlewaczka 180◦ - wycinek kołowy o kącie 180◦,</w:t>
       </w:r>
       <w:r>
         <w:t xml:space="preserve"> </w:t>
@@ -375,15 +299,7 @@
     </w:p>
     <w:p>
       <w:r>
-        <w:t xml:space="preserve">• </w:t>
-      </w:r>
-      <w:proofErr w:type="spellStart"/>
-      <w:r>
-        <w:t>Podlewaczka</w:t>
-      </w:r>
-      <w:proofErr w:type="spellEnd"/>
-      <w:r>
-        <w:t xml:space="preserve"> 90◦ - wycinek kołowy o kącie 90◦,</w:t>
+        <w:t>• Podlewaczka 90◦ - wycinek kołowy o kącie 90◦,</w:t>
       </w:r>
       <w:r>
         <w:t xml:space="preserve"> </w:t>
@@ -393,19 +309,9 @@
       </w:r>
     </w:p>
     <w:p>
-      <w:proofErr w:type="spellStart"/>
-      <w:r>
-        <w:t>Podlewaczki</w:t>
-      </w:r>
-      <w:proofErr w:type="spellEnd"/>
-      <w:r>
-        <w:t xml:space="preserve"> mogą być skierowane w jedną z czterech stron. Umieszczenie </w:t>
-      </w:r>
-      <w:proofErr w:type="spellStart"/>
-      <w:r>
-        <w:t>podlewaczki</w:t>
-      </w:r>
-      <w:proofErr w:type="spellEnd"/>
+      <w:r>
+        <w:t>Podlewaczki mogą być skierowane w jedną z czterech stron. Umieszczenie podlewaczki</w:t>
+      </w:r>
       <w:r>
         <w:t xml:space="preserve"> </w:t>
       </w:r>
@@ -489,27 +395,27 @@
         <w:t xml:space="preserve">” (np. </w:t>
       </w:r>
       <w:r>
-        <w:t>C:\\Pulpit\\</w:t>
-      </w:r>
-      <w:r>
-        <w:t>folder</w:t>
-      </w:r>
-      <w:r>
-        <w:t>\\</w:t>
-      </w:r>
-      <w:r>
-        <w:t>trawnik</w:t>
-      </w:r>
-      <w:r>
-        <w:t>.txt</w:t>
-      </w:r>
-      <w:r>
+        <w:rPr>
+          <w:lang w:val="en-US"/>
+        </w:rPr>
+        <w:t>C:\\Pulpit\\folder\\trawnik.txt</w:t>
+      </w:r>
+      <w:r>
+        <w:rPr>
+          <w:lang w:val="en-US"/>
+        </w:rPr>
         <w:t>)</w:t>
       </w:r>
       <w:r>
+        <w:rPr>
+          <w:lang w:val="en-US"/>
+        </w:rPr>
         <w:t>.</w:t>
       </w:r>
       <w:r>
+        <w:rPr>
+          <w:lang w:val="en-US"/>
+        </w:rPr>
         <w:t xml:space="preserve"> </w:t>
       </w:r>
       <w:r>
@@ -597,16 +503,11 @@
         <w:t xml:space="preserve"> wykonywanych przez</w:t>
       </w:r>
       <w:r>
-        <w:t xml:space="preserve"> </w:t>
-      </w:r>
-      <w:proofErr w:type="spellStart"/>
-      <w:r>
-        <w:t>podlewaczk</w:t>
+        <w:t xml:space="preserve"> podlewaczk</w:t>
       </w:r>
       <w:r>
         <w:t>i</w:t>
       </w:r>
-      <w:proofErr w:type="spellEnd"/>
       <w:r>
         <w:t xml:space="preserve">. </w:t>
       </w:r>
@@ -631,13 +532,8 @@
       <w:r>
         <w:t xml:space="preserve">oznaczająca współczynnik, przez który zostanie pomnożone 0.1 sekundy, przez co otrzymany zostanie okres trwania pojedynczego cyklu </w:t>
       </w:r>
-      <w:proofErr w:type="spellStart"/>
-      <w:r>
-        <w:t>podlewaczki</w:t>
-      </w:r>
-      <w:proofErr w:type="spellEnd"/>
-      <w:r>
-        <w:t xml:space="preserve">. </w:t>
+      <w:r>
+        <w:t xml:space="preserve">podlewaczki. </w:t>
       </w:r>
     </w:p>
     <w:p>
@@ -667,167 +563,196 @@
     <w:p/>
     <w:p/>
     <w:p>
-      <w:r>
+      <w:pPr>
         <w:rPr>
           <w:sz w:val="32"/>
           <w:szCs w:val="32"/>
           <w:u w:val="single"/>
         </w:rPr>
-        <w:t>Opis polecenia wywołującego program</w:t>
-      </w:r>
-      <w:r>
-        <w:t xml:space="preserve">     </w:t>
-      </w:r>
-      <w:r>
-        <w:rPr>
-          <w:color w:val="FF0000"/>
-        </w:rPr>
-        <w:t xml:space="preserve">// nie wiem co z tym   </w:t>
-      </w:r>
-      <w:r>
-        <w:rPr>
-          <w:color w:val="FF0000"/>
-        </w:rPr>
-        <w:t xml:space="preserve"> </w:t>
-      </w:r>
-      <w:proofErr w:type="spellStart"/>
-      <w:r>
-        <w:rPr>
-          <w:color w:val="FF0000"/>
-        </w:rPr>
-        <w:t>screen</w:t>
-      </w:r>
-      <w:proofErr w:type="spellEnd"/>
-      <w:r>
-        <w:rPr>
-          <w:color w:val="FF0000"/>
-        </w:rPr>
-        <w:t xml:space="preserve"> </w:t>
-      </w:r>
-      <w:proofErr w:type="spellStart"/>
-      <w:r>
-        <w:rPr>
-          <w:color w:val="FF0000"/>
-        </w:rPr>
-        <w:t>gui</w:t>
-      </w:r>
-      <w:proofErr w:type="spellEnd"/>
-      <w:r>
-        <w:rPr>
-          <w:color w:val="FF0000"/>
-        </w:rPr>
-        <w:t>?</w:t>
-      </w:r>
-    </w:p>
-    <w:p/>
-    <w:p>
-      <w:r>
-        <w:t>Program można wywołać następującym poleceniem</w:t>
-      </w:r>
-    </w:p>
-    <w:p>
-      <w:r>
-        <w:t xml:space="preserve">./trawniczek </w:t>
-      </w:r>
-      <w:proofErr w:type="spellStart"/>
-      <w:r>
-        <w:t>trawnikplik</w:t>
-      </w:r>
-      <w:proofErr w:type="spellEnd"/>
-      <w:r>
-        <w:t xml:space="preserve"> [czas] [promień360]</w:t>
-      </w:r>
-    </w:p>
-    <w:p>
-      <w:r>
-        <w:t xml:space="preserve">• </w:t>
-      </w:r>
-      <w:proofErr w:type="spellStart"/>
-      <w:r>
-        <w:t>trawnikplik</w:t>
-      </w:r>
-      <w:proofErr w:type="spellEnd"/>
-      <w:r>
-        <w:t xml:space="preserve"> - ścieżka do pliku tekstowego lub jego nazwa jeśli jest w tym samym</w:t>
-      </w:r>
-    </w:p>
-    <w:p>
-      <w:r>
-        <w:t>folderze. Reprezentacja działki zgodna z opisem. Wymagane.</w:t>
-      </w:r>
-    </w:p>
-    <w:p>
-      <w:r>
-        <w:t>• czas – wartość całkowita z przedziału &lt;1, 500&gt; wyrażająca zmienioną ilość cykli</w:t>
-      </w:r>
-    </w:p>
-    <w:p>
-      <w:r>
-        <w:t xml:space="preserve">„pełnej” </w:t>
-      </w:r>
-      <w:proofErr w:type="spellStart"/>
-      <w:r>
-        <w:t>podlewaczki</w:t>
-      </w:r>
-      <w:proofErr w:type="spellEnd"/>
-      <w:r>
-        <w:t>. Opcjonalne.</w:t>
-      </w:r>
-    </w:p>
-    <w:p>
-      <w:r>
-        <w:t>• promień360 – wartość całkowita z przedziału &lt;50, 300&gt; wyrażającą zmieniony</w:t>
-      </w:r>
-    </w:p>
-    <w:p>
-      <w:r>
-        <w:t xml:space="preserve">promień „pełnej” </w:t>
-      </w:r>
-      <w:proofErr w:type="spellStart"/>
-      <w:r>
-        <w:t>podlewaczki</w:t>
-      </w:r>
-      <w:proofErr w:type="spellEnd"/>
-      <w:r>
-        <w:t xml:space="preserve"> w pikselach. Opcjonalne.</w:t>
-      </w:r>
-    </w:p>
-    <w:p>
-      <w:pPr>
-        <w:rPr>
-          <w:color w:val="FF0000"/>
-        </w:rPr>
-      </w:pPr>
-      <w:r>
-        <w:rPr>
-          <w:color w:val="FF0000"/>
-        </w:rPr>
-        <w:t>/////</w:t>
-      </w:r>
-    </w:p>
-    <w:p/>
-    <w:p/>
-    <w:p/>
-    <w:p/>
-    <w:p/>
-    <w:p/>
-    <w:p/>
-    <w:p>
-      <w:pPr>
+      </w:pPr>
+      <w:r>
         <w:rPr>
           <w:sz w:val="32"/>
           <w:szCs w:val="32"/>
           <w:u w:val="single"/>
         </w:rPr>
-      </w:pPr>
-      <w:r>
+        <w:t>Wygląd programu</w:t>
+      </w:r>
+    </w:p>
+    <w:p>
+      <w:pPr>
         <w:rPr>
           <w:sz w:val="32"/>
           <w:szCs w:val="32"/>
           <w:u w:val="single"/>
         </w:rPr>
-        <w:lastRenderedPageBreak/>
+      </w:pPr>
+      <w:r>
+        <w:t>Po uruchomieniu programu powinno wyświetlić się na ekranie okno z polami na wpisanie ścieżki dostępu do pliku, liczby cykli i okresu cykli oraz możliwość wyboru podlewania. Poniżej znajduje się przycisk ‘dalej’ który należy wcisnąć jak wszystkie dane zostaną podane. Nastąpi wtedy przejście do animacji pokazującej podlewanie działki rozmieszczonymi podlewaczkami. Okno można następnie zamknąć.</w:t>
+      </w:r>
+    </w:p>
+    <w:p>
+      <w:pPr>
+        <w:rPr>
+          <w:sz w:val="32"/>
+          <w:szCs w:val="32"/>
+          <w:u w:val="single"/>
+        </w:rPr>
+      </w:pPr>
+      <w:r>
+        <w:rPr>
+          <w:sz w:val="32"/>
+          <w:szCs w:val="32"/>
+          <w:u w:val="single"/>
+        </w:rPr>
         <w:t>Klasy</w:t>
+      </w:r>
+    </w:p>
+    <w:p>
+      <w:pPr>
+        <w:pStyle w:val="Akapitzlist"/>
+        <w:numPr>
+          <w:ilvl w:val="0"/>
+          <w:numId w:val="4"/>
+        </w:numPr>
+      </w:pPr>
+      <w:r>
+        <w:t>graphics/Animation – odpowiedzialna za wykonywanie animacji podlewaczek</w:t>
+      </w:r>
+    </w:p>
+    <w:p>
+      <w:pPr>
+        <w:pStyle w:val="Akapitzlist"/>
+        <w:numPr>
+          <w:ilvl w:val="0"/>
+          <w:numId w:val="4"/>
+        </w:numPr>
+      </w:pPr>
+      <w:r>
+        <w:t>graphics/Gui – odpowiedzialna za interfejs programu</w:t>
+      </w:r>
+    </w:p>
+    <w:p>
+      <w:pPr>
+        <w:pStyle w:val="Akapitzlist"/>
+        <w:numPr>
+          <w:ilvl w:val="0"/>
+          <w:numId w:val="4"/>
+        </w:numPr>
+      </w:pPr>
+      <w:r>
+        <w:t>io/Input</w:t>
+      </w:r>
+      <w:r>
+        <w:t xml:space="preserve"> – odczytuje dane wejściowe i sprawdza czy nie ma w nich błędu</w:t>
+      </w:r>
+    </w:p>
+    <w:p>
+      <w:pPr>
+        <w:pStyle w:val="Akapitzlist"/>
+        <w:numPr>
+          <w:ilvl w:val="0"/>
+          <w:numId w:val="4"/>
+        </w:numPr>
+      </w:pPr>
+      <w:r>
+        <w:t>io/Output</w:t>
+      </w:r>
+      <w:r>
+        <w:t xml:space="preserve"> – tworzy pliki wyjścia: plik tekstowy z podlewaczkami i bitmapę</w:t>
+      </w:r>
+    </w:p>
+    <w:p>
+      <w:pPr>
+        <w:pStyle w:val="Akapitzlist"/>
+        <w:numPr>
+          <w:ilvl w:val="0"/>
+          <w:numId w:val="4"/>
+        </w:numPr>
+        <w:rPr>
+          <w:lang w:val="en-US"/>
+        </w:rPr>
+      </w:pPr>
+      <w:r>
+        <w:rPr>
+          <w:lang w:val="en-US"/>
+        </w:rPr>
+        <w:t>main/Application</w:t>
+      </w:r>
+      <w:r>
+        <w:rPr>
+          <w:lang w:val="en-US"/>
+        </w:rPr>
+        <w:t xml:space="preserve"> – główna klasa</w:t>
+      </w:r>
+    </w:p>
+    <w:p>
+      <w:pPr>
+        <w:pStyle w:val="Akapitzlist"/>
+        <w:numPr>
+          <w:ilvl w:val="0"/>
+          <w:numId w:val="3"/>
+        </w:numPr>
+      </w:pPr>
+      <w:r>
+        <w:t>p</w:t>
+      </w:r>
+      <w:r>
+        <w:t>ositioning/PositionSprinklers</w:t>
+      </w:r>
+      <w:r>
+        <w:t>– odpowiedzialna z</w:t>
+      </w:r>
+      <w:r>
+        <w:t>a analizowanie obszaru, znajdowanie w nim rozdzielnych prostokątów i wypełnienie ich w odpowiedni sposób (zależny od wymiarów prostokąta) w celu jak najdokładniejszego wypełnienia trawnika podlewaczkami.</w:t>
+      </w:r>
+      <w:r>
+        <w:t xml:space="preserve"> Dodaje podlewaczki do listy</w:t>
+      </w:r>
+    </w:p>
+    <w:p>
+      <w:pPr>
+        <w:pStyle w:val="Akapitzlist"/>
+        <w:numPr>
+          <w:ilvl w:val="0"/>
+          <w:numId w:val="3"/>
+        </w:numPr>
+      </w:pPr>
+      <w:r>
+        <w:t>positioning/UpdateSprinklers</w:t>
+      </w:r>
+      <w:r>
+        <w:t xml:space="preserve"> – rozkłada podlewaczki na trawniku</w:t>
+      </w:r>
+    </w:p>
+    <w:p>
+      <w:pPr>
+        <w:pStyle w:val="Akapitzlist"/>
+        <w:numPr>
+          <w:ilvl w:val="0"/>
+          <w:numId w:val="3"/>
+        </w:numPr>
+      </w:pPr>
+      <w:r>
+        <w:t>sprinkler/SprinkleLawn</w:t>
+      </w:r>
+      <w:r>
+        <w:t xml:space="preserve"> – wykonuje podlanie na trawniku odpowiednich ćwiartek dla postawionych podlewaczek. Wykonuje odbicia jeśli należy je wykonać.</w:t>
+      </w:r>
+    </w:p>
+    <w:p>
+      <w:pPr>
+        <w:pStyle w:val="Akapitzlist"/>
+        <w:numPr>
+          <w:ilvl w:val="0"/>
+          <w:numId w:val="3"/>
+        </w:numPr>
+      </w:pPr>
+      <w:r>
+        <w:t>sprinkler/Sprinkler</w:t>
+      </w:r>
+      <w:r>
+        <w:t xml:space="preserve"> – przechowuje typy podlewaczek, rozróżnia możliwe ich ustawienia i przydziela im ćwiartki. Przechowuje też format tekstu do wpisania w pliku wyjściowym.</w:t>
       </w:r>
     </w:p>
     <w:p/>
@@ -845,8 +770,6 @@
     <w:p/>
     <w:p/>
     <w:p/>
-    <w:p/>
-    <w:p/>
     <w:p>
       <w:pPr>
         <w:rPr>
@@ -871,15 +794,7 @@
     </w:p>
     <w:p>
       <w:r>
-        <w:t xml:space="preserve">• Plik tekstowy zawierający sumę postawionych </w:t>
-      </w:r>
-      <w:proofErr w:type="spellStart"/>
-      <w:r>
-        <w:t>podlewaczek</w:t>
-      </w:r>
-      <w:proofErr w:type="spellEnd"/>
-      <w:r>
-        <w:t xml:space="preserve"> oraz w oddzielnych liniach wypisany rodzaj</w:t>
+        <w:t>• Plik tekstowy zawierający sumę postawionych podlewaczek oraz w oddzielnych liniach wypisany rodzaj</w:t>
       </w:r>
       <w:r>
         <w:t>,</w:t>
@@ -891,15 +806,7 @@
         <w:t xml:space="preserve">i zajmowane ćwiartki układu współrzędnych (do określenia kierunku stawiania) </w:t>
       </w:r>
       <w:r>
-        <w:t xml:space="preserve">kolejnych </w:t>
-      </w:r>
-      <w:proofErr w:type="spellStart"/>
-      <w:r>
-        <w:t>podlewaczek</w:t>
-      </w:r>
-      <w:proofErr w:type="spellEnd"/>
-      <w:r>
-        <w:t>.</w:t>
+        <w:t>kolejnych podlewaczek.</w:t>
       </w:r>
     </w:p>
     <w:p>
@@ -997,20 +904,131 @@
         </w:numPr>
       </w:pPr>
       <w:r>
+        <w:t>„</w:t>
+      </w:r>
+      <w:r>
+        <w:t>Puste pola</w:t>
+      </w:r>
+      <w:r>
+        <w:t xml:space="preserve">” – </w:t>
+      </w:r>
+      <w:r>
+        <w:t>należy wypełnić wszystkie pola tekstowe</w:t>
+      </w:r>
+      <w:r>
+        <w:t xml:space="preserve"> </w:t>
+      </w:r>
+    </w:p>
+    <w:p>
+      <w:pPr>
+        <w:pStyle w:val="Akapitzlist"/>
+        <w:numPr>
+          <w:ilvl w:val="0"/>
+          <w:numId w:val="1"/>
+        </w:numPr>
+      </w:pPr>
+      <w:r>
+        <w:t>„</w:t>
+      </w:r>
+      <w:r>
+        <w:t>Liczba cykli musi byc &gt; 0</w:t>
+      </w:r>
+      <w:r>
+        <w:t>”</w:t>
+      </w:r>
+      <w:r>
+        <w:t xml:space="preserve"> – należy wpisać liczbę cykli większą niż zero</w:t>
+      </w:r>
+      <w:r>
+        <w:t xml:space="preserve"> </w:t>
+      </w:r>
+    </w:p>
+    <w:p>
+      <w:pPr>
+        <w:pStyle w:val="Akapitzlist"/>
+        <w:numPr>
+          <w:ilvl w:val="0"/>
+          <w:numId w:val="1"/>
+        </w:numPr>
+      </w:pPr>
+      <w:r>
+        <w:t>„Okres</w:t>
+      </w:r>
+      <w:r>
+        <w:t xml:space="preserve"> musi byc &gt; 0</w:t>
+      </w:r>
+      <w:r>
+        <w:t>”</w:t>
+      </w:r>
+      <w:r>
+        <w:t xml:space="preserve">- należy wpisać okres większy niż zero </w:t>
+      </w:r>
+    </w:p>
+    <w:p>
+      <w:pPr>
+        <w:pStyle w:val="Akapitzlist"/>
+        <w:numPr>
+          <w:ilvl w:val="0"/>
+          <w:numId w:val="1"/>
+        </w:numPr>
+      </w:pPr>
+      <w:r>
+        <w:t>„</w:t>
+      </w:r>
+      <w:r>
+        <w:t>To nie liczba naturalna</w:t>
+      </w:r>
+      <w:r>
+        <w:t>” – okres lub liczba cykli nie jest liczbą naturalną</w:t>
+      </w:r>
+      <w:r>
+        <w:t>, należy wypełnić liczbami naturalnymi</w:t>
+      </w:r>
+    </w:p>
+    <w:p>
+      <w:pPr>
+        <w:pStyle w:val="Akapitzlist"/>
+        <w:numPr>
+          <w:ilvl w:val="0"/>
+          <w:numId w:val="1"/>
+        </w:numPr>
+      </w:pPr>
+      <w:r>
+        <w:t>„</w:t>
+      </w:r>
+      <w:r>
+        <w:t>Plik nie istnieje</w:t>
+      </w:r>
+      <w:r>
+        <w:t>” - plik wejściowy nie istnieje</w:t>
+      </w:r>
+      <w:r>
+        <w:t>, należy go stworzyć lub poprawić ścieżkę do pliku</w:t>
+      </w:r>
+    </w:p>
+    <w:p>
+      <w:pPr>
+        <w:pStyle w:val="Akapitzlist"/>
+        <w:numPr>
+          <w:ilvl w:val="0"/>
+          <w:numId w:val="1"/>
+        </w:numPr>
+      </w:pPr>
+      <w:r>
         <w:lastRenderedPageBreak/>
         <w:t>„</w:t>
       </w:r>
       <w:r>
-        <w:t>Puste pola</w:t>
-      </w:r>
-      <w:r>
-        <w:t xml:space="preserve">” – </w:t>
-      </w:r>
-      <w:r>
-        <w:t>należy wypełnić wszystkie pola tekstowe</w:t>
-      </w:r>
-      <w:r>
-        <w:t xml:space="preserve"> </w:t>
+        <w:t>Pierwsza linia pliku jest pusta</w:t>
+      </w:r>
+      <w:r>
+        <w:t xml:space="preserve">” </w:t>
+      </w:r>
+      <w:r>
+        <w:t>– plik jest albo pusty albo jego pierwsza linia</w:t>
+      </w:r>
+      <w:r>
+        <w:t>, należy usunąć puste linie lub wypełnić pusty plik</w:t>
       </w:r>
     </w:p>
     <w:p>
@@ -1025,139 +1043,7 @@
         <w:t>„</w:t>
       </w:r>
       <w:r>
-        <w:t xml:space="preserve">Liczba cykli musi </w:t>
-      </w:r>
-      <w:proofErr w:type="spellStart"/>
-      <w:r>
-        <w:t>byc</w:t>
-      </w:r>
-      <w:proofErr w:type="spellEnd"/>
-      <w:r>
-        <w:t xml:space="preserve"> &gt; 0</w:t>
-      </w:r>
-      <w:r>
-        <w:t>”</w:t>
-      </w:r>
-      <w:r>
-        <w:t xml:space="preserve"> – należy wpisać liczbę cykli większą niż zero</w:t>
-      </w:r>
-      <w:r>
-        <w:t xml:space="preserve"> </w:t>
-      </w:r>
-    </w:p>
-    <w:p>
-      <w:pPr>
-        <w:pStyle w:val="Akapitzlist"/>
-        <w:numPr>
-          <w:ilvl w:val="0"/>
-          <w:numId w:val="1"/>
-        </w:numPr>
-      </w:pPr>
-      <w:r>
-        <w:t>„Okres</w:t>
-      </w:r>
-      <w:r>
-        <w:t xml:space="preserve"> musi </w:t>
-      </w:r>
-      <w:proofErr w:type="spellStart"/>
-      <w:r>
-        <w:t>byc</w:t>
-      </w:r>
-      <w:proofErr w:type="spellEnd"/>
-      <w:r>
-        <w:t xml:space="preserve"> &gt; 0</w:t>
-      </w:r>
-      <w:r>
-        <w:t>”</w:t>
-      </w:r>
-      <w:r>
-        <w:t xml:space="preserve">- należy wpisać okres większy niż zero </w:t>
-      </w:r>
-    </w:p>
-    <w:p>
-      <w:pPr>
-        <w:pStyle w:val="Akapitzlist"/>
-        <w:numPr>
-          <w:ilvl w:val="0"/>
-          <w:numId w:val="1"/>
-        </w:numPr>
-      </w:pPr>
-      <w:r>
-        <w:t>„</w:t>
-      </w:r>
-      <w:r>
-        <w:t>To nie liczba naturalna</w:t>
-      </w:r>
-      <w:r>
-        <w:t>” – okres lub liczba cykli nie jest liczbą naturalną</w:t>
-      </w:r>
-      <w:r>
-        <w:t>, należy wypełnić liczbami naturalnymi</w:t>
-      </w:r>
-    </w:p>
-    <w:p>
-      <w:pPr>
-        <w:pStyle w:val="Akapitzlist"/>
-        <w:numPr>
-          <w:ilvl w:val="0"/>
-          <w:numId w:val="1"/>
-        </w:numPr>
-      </w:pPr>
-      <w:r>
-        <w:t>„</w:t>
-      </w:r>
-      <w:r>
-        <w:t>Plik nie istnieje</w:t>
-      </w:r>
-      <w:r>
-        <w:t>” - plik wejściowy nie istnieje</w:t>
-      </w:r>
-      <w:r>
-        <w:t>, należy go stworzyć lub poprawić ścieżkę do pliku</w:t>
-      </w:r>
-    </w:p>
-    <w:p>
-      <w:pPr>
-        <w:pStyle w:val="Akapitzlist"/>
-        <w:numPr>
-          <w:ilvl w:val="0"/>
-          <w:numId w:val="1"/>
-        </w:numPr>
-      </w:pPr>
-      <w:r>
-        <w:t>„</w:t>
-      </w:r>
-      <w:r>
-        <w:t>Pierwsza linia pliku jest pusta</w:t>
-      </w:r>
-      <w:r>
-        <w:t xml:space="preserve">” </w:t>
-      </w:r>
-      <w:r>
-        <w:t>– plik jest albo pusty albo jego pierwsza linia</w:t>
-      </w:r>
-      <w:r>
-        <w:t>, należy usunąć puste linie lub wypełnić pusty plik</w:t>
-      </w:r>
-    </w:p>
-    <w:p>
-      <w:pPr>
-        <w:pStyle w:val="Akapitzlist"/>
-        <w:numPr>
-          <w:ilvl w:val="0"/>
-          <w:numId w:val="1"/>
-        </w:numPr>
-      </w:pPr>
-      <w:r>
-        <w:t>„</w:t>
-      </w:r>
-      <w:proofErr w:type="spellStart"/>
-      <w:r>
-        <w:t>Blad</w:t>
-      </w:r>
-      <w:proofErr w:type="spellEnd"/>
-      <w:r>
-        <w:t xml:space="preserve"> w czytaniu pliku</w:t>
+        <w:t>Blad w czytaniu pliku</w:t>
       </w:r>
       <w:r>
         <w:t xml:space="preserve">” </w:t>
@@ -1214,13 +1100,8 @@
         <w:t>„</w:t>
       </w:r>
       <w:r>
-        <w:t xml:space="preserve">Jeden z wierszy w pliku jest zbyt </w:t>
-      </w:r>
-      <w:proofErr w:type="spellStart"/>
-      <w:r>
-        <w:t>dlugi</w:t>
-      </w:r>
-      <w:proofErr w:type="spellEnd"/>
+        <w:t>Jeden z wierszy w pliku jest zbyt dlugi</w:t>
+      </w:r>
       <w:r>
         <w:t>”</w:t>
       </w:r>
@@ -1240,13 +1121,8 @@
         <w:t>„</w:t>
       </w:r>
       <w:r>
-        <w:t xml:space="preserve">Jeden z wierszy w pliku jest zbyt </w:t>
-      </w:r>
-      <w:proofErr w:type="spellStart"/>
-      <w:r>
-        <w:t>krotki</w:t>
-      </w:r>
-      <w:proofErr w:type="spellEnd"/>
+        <w:t>Jeden z wierszy w pliku jest zbyt krotki</w:t>
+      </w:r>
       <w:r>
         <w:t>”</w:t>
       </w:r>
@@ -1265,21 +1141,8 @@
       <w:r>
         <w:t>„</w:t>
       </w:r>
-      <w:proofErr w:type="spellStart"/>
-      <w:r>
-        <w:t>Blad</w:t>
-      </w:r>
-      <w:proofErr w:type="spellEnd"/>
-      <w:r>
-        <w:t xml:space="preserve"> </w:t>
-      </w:r>
-      <w:proofErr w:type="spellStart"/>
-      <w:r>
-        <w:t>skladniowy</w:t>
-      </w:r>
-      <w:proofErr w:type="spellEnd"/>
-      <w:r>
-        <w:t xml:space="preserve"> elementu (</w:t>
+      <w:r>
+        <w:t>Blad skladniowy elementu (</w:t>
       </w:r>
       <w:r>
         <w:t>‘wiersz’</w:t>
@@ -1376,13 +1239,8 @@
       <w:r>
         <w:t>„</w:t>
       </w:r>
-      <w:proofErr w:type="spellStart"/>
-      <w:r>
-        <w:t>Blad</w:t>
-      </w:r>
-      <w:proofErr w:type="spellEnd"/>
-      <w:r>
-        <w:t xml:space="preserve"> w otwarciu/tworzeniu pliku</w:t>
+      <w:r>
+        <w:t>Blad w otwarciu/tworzeniu pliku</w:t>
       </w:r>
       <w:r>
         <w:t>” – plik wyjściowy nie mógł zostać stworzony lub nadpisany jeśli został wcześniej stworzony</w:t>
@@ -1402,13 +1260,8 @@
       <w:r>
         <w:t>„</w:t>
       </w:r>
-      <w:proofErr w:type="spellStart"/>
-      <w:r>
-        <w:t>Blad</w:t>
-      </w:r>
-      <w:proofErr w:type="spellEnd"/>
-      <w:r>
-        <w:t xml:space="preserve"> w pisaniu do pliku</w:t>
+      <w:r>
+        <w:t>Blad w pisaniu do pliku</w:t>
       </w:r>
       <w:r>
         <w:t xml:space="preserve">” </w:t>
@@ -1434,13 +1287,8 @@
       <w:r>
         <w:t>„</w:t>
       </w:r>
-      <w:proofErr w:type="spellStart"/>
-      <w:r>
-        <w:t>Blad</w:t>
-      </w:r>
-      <w:proofErr w:type="spellEnd"/>
-      <w:r>
-        <w:t xml:space="preserve"> w tworzeniu bitmapy</w:t>
+      <w:r>
+        <w:t>Blad w tworzeniu bitmapy</w:t>
       </w:r>
       <w:r>
         <w:t>”  – bitmap</w:t>
@@ -1687,11 +1535,243 @@
       </w:rPr>
     </w:lvl>
   </w:abstractNum>
+  <w:abstractNum w:abstractNumId="2" w15:restartNumberingAfterBreak="0">
+    <w:nsid w:val="304D4040"/>
+    <w:multiLevelType w:val="hybridMultilevel"/>
+    <w:tmpl w:val="134A6990"/>
+    <w:lvl w:ilvl="0" w:tplc="04150001">
+      <w:start w:val="1"/>
+      <w:numFmt w:val="bullet"/>
+      <w:lvlText w:val=""/>
+      <w:lvlJc w:val="left"/>
+      <w:pPr>
+        <w:ind w:left="720" w:hanging="360"/>
+      </w:pPr>
+      <w:rPr>
+        <w:rFonts w:ascii="Symbol" w:hAnsi="Symbol" w:hint="default"/>
+      </w:rPr>
+    </w:lvl>
+    <w:lvl w:ilvl="1" w:tplc="04150003" w:tentative="1">
+      <w:start w:val="1"/>
+      <w:numFmt w:val="bullet"/>
+      <w:lvlText w:val="o"/>
+      <w:lvlJc w:val="left"/>
+      <w:pPr>
+        <w:ind w:left="1440" w:hanging="360"/>
+      </w:pPr>
+      <w:rPr>
+        <w:rFonts w:ascii="Courier New" w:hAnsi="Courier New" w:cs="Courier New" w:hint="default"/>
+      </w:rPr>
+    </w:lvl>
+    <w:lvl w:ilvl="2" w:tplc="04150005" w:tentative="1">
+      <w:start w:val="1"/>
+      <w:numFmt w:val="bullet"/>
+      <w:lvlText w:val=""/>
+      <w:lvlJc w:val="left"/>
+      <w:pPr>
+        <w:ind w:left="2160" w:hanging="360"/>
+      </w:pPr>
+      <w:rPr>
+        <w:rFonts w:ascii="Wingdings" w:hAnsi="Wingdings" w:hint="default"/>
+      </w:rPr>
+    </w:lvl>
+    <w:lvl w:ilvl="3" w:tplc="04150001" w:tentative="1">
+      <w:start w:val="1"/>
+      <w:numFmt w:val="bullet"/>
+      <w:lvlText w:val=""/>
+      <w:lvlJc w:val="left"/>
+      <w:pPr>
+        <w:ind w:left="2880" w:hanging="360"/>
+      </w:pPr>
+      <w:rPr>
+        <w:rFonts w:ascii="Symbol" w:hAnsi="Symbol" w:hint="default"/>
+      </w:rPr>
+    </w:lvl>
+    <w:lvl w:ilvl="4" w:tplc="04150003" w:tentative="1">
+      <w:start w:val="1"/>
+      <w:numFmt w:val="bullet"/>
+      <w:lvlText w:val="o"/>
+      <w:lvlJc w:val="left"/>
+      <w:pPr>
+        <w:ind w:left="3600" w:hanging="360"/>
+      </w:pPr>
+      <w:rPr>
+        <w:rFonts w:ascii="Courier New" w:hAnsi="Courier New" w:cs="Courier New" w:hint="default"/>
+      </w:rPr>
+    </w:lvl>
+    <w:lvl w:ilvl="5" w:tplc="04150005" w:tentative="1">
+      <w:start w:val="1"/>
+      <w:numFmt w:val="bullet"/>
+      <w:lvlText w:val=""/>
+      <w:lvlJc w:val="left"/>
+      <w:pPr>
+        <w:ind w:left="4320" w:hanging="360"/>
+      </w:pPr>
+      <w:rPr>
+        <w:rFonts w:ascii="Wingdings" w:hAnsi="Wingdings" w:hint="default"/>
+      </w:rPr>
+    </w:lvl>
+    <w:lvl w:ilvl="6" w:tplc="04150001" w:tentative="1">
+      <w:start w:val="1"/>
+      <w:numFmt w:val="bullet"/>
+      <w:lvlText w:val=""/>
+      <w:lvlJc w:val="left"/>
+      <w:pPr>
+        <w:ind w:left="5040" w:hanging="360"/>
+      </w:pPr>
+      <w:rPr>
+        <w:rFonts w:ascii="Symbol" w:hAnsi="Symbol" w:hint="default"/>
+      </w:rPr>
+    </w:lvl>
+    <w:lvl w:ilvl="7" w:tplc="04150003" w:tentative="1">
+      <w:start w:val="1"/>
+      <w:numFmt w:val="bullet"/>
+      <w:lvlText w:val="o"/>
+      <w:lvlJc w:val="left"/>
+      <w:pPr>
+        <w:ind w:left="5760" w:hanging="360"/>
+      </w:pPr>
+      <w:rPr>
+        <w:rFonts w:ascii="Courier New" w:hAnsi="Courier New" w:cs="Courier New" w:hint="default"/>
+      </w:rPr>
+    </w:lvl>
+    <w:lvl w:ilvl="8" w:tplc="04150005" w:tentative="1">
+      <w:start w:val="1"/>
+      <w:numFmt w:val="bullet"/>
+      <w:lvlText w:val=""/>
+      <w:lvlJc w:val="left"/>
+      <w:pPr>
+        <w:ind w:left="6480" w:hanging="360"/>
+      </w:pPr>
+      <w:rPr>
+        <w:rFonts w:ascii="Wingdings" w:hAnsi="Wingdings" w:hint="default"/>
+      </w:rPr>
+    </w:lvl>
+  </w:abstractNum>
+  <w:abstractNum w:abstractNumId="3" w15:restartNumberingAfterBreak="0">
+    <w:nsid w:val="597C3A56"/>
+    <w:multiLevelType w:val="hybridMultilevel"/>
+    <w:tmpl w:val="6824960A"/>
+    <w:lvl w:ilvl="0" w:tplc="04150001">
+      <w:start w:val="1"/>
+      <w:numFmt w:val="bullet"/>
+      <w:lvlText w:val=""/>
+      <w:lvlJc w:val="left"/>
+      <w:pPr>
+        <w:ind w:left="720" w:hanging="360"/>
+      </w:pPr>
+      <w:rPr>
+        <w:rFonts w:ascii="Symbol" w:hAnsi="Symbol" w:hint="default"/>
+      </w:rPr>
+    </w:lvl>
+    <w:lvl w:ilvl="1" w:tplc="04150003" w:tentative="1">
+      <w:start w:val="1"/>
+      <w:numFmt w:val="bullet"/>
+      <w:lvlText w:val="o"/>
+      <w:lvlJc w:val="left"/>
+      <w:pPr>
+        <w:ind w:left="1440" w:hanging="360"/>
+      </w:pPr>
+      <w:rPr>
+        <w:rFonts w:ascii="Courier New" w:hAnsi="Courier New" w:cs="Courier New" w:hint="default"/>
+      </w:rPr>
+    </w:lvl>
+    <w:lvl w:ilvl="2" w:tplc="04150005" w:tentative="1">
+      <w:start w:val="1"/>
+      <w:numFmt w:val="bullet"/>
+      <w:lvlText w:val=""/>
+      <w:lvlJc w:val="left"/>
+      <w:pPr>
+        <w:ind w:left="2160" w:hanging="360"/>
+      </w:pPr>
+      <w:rPr>
+        <w:rFonts w:ascii="Wingdings" w:hAnsi="Wingdings" w:hint="default"/>
+      </w:rPr>
+    </w:lvl>
+    <w:lvl w:ilvl="3" w:tplc="04150001" w:tentative="1">
+      <w:start w:val="1"/>
+      <w:numFmt w:val="bullet"/>
+      <w:lvlText w:val=""/>
+      <w:lvlJc w:val="left"/>
+      <w:pPr>
+        <w:ind w:left="2880" w:hanging="360"/>
+      </w:pPr>
+      <w:rPr>
+        <w:rFonts w:ascii="Symbol" w:hAnsi="Symbol" w:hint="default"/>
+      </w:rPr>
+    </w:lvl>
+    <w:lvl w:ilvl="4" w:tplc="04150003" w:tentative="1">
+      <w:start w:val="1"/>
+      <w:numFmt w:val="bullet"/>
+      <w:lvlText w:val="o"/>
+      <w:lvlJc w:val="left"/>
+      <w:pPr>
+        <w:ind w:left="3600" w:hanging="360"/>
+      </w:pPr>
+      <w:rPr>
+        <w:rFonts w:ascii="Courier New" w:hAnsi="Courier New" w:cs="Courier New" w:hint="default"/>
+      </w:rPr>
+    </w:lvl>
+    <w:lvl w:ilvl="5" w:tplc="04150005" w:tentative="1">
+      <w:start w:val="1"/>
+      <w:numFmt w:val="bullet"/>
+      <w:lvlText w:val=""/>
+      <w:lvlJc w:val="left"/>
+      <w:pPr>
+        <w:ind w:left="4320" w:hanging="360"/>
+      </w:pPr>
+      <w:rPr>
+        <w:rFonts w:ascii="Wingdings" w:hAnsi="Wingdings" w:hint="default"/>
+      </w:rPr>
+    </w:lvl>
+    <w:lvl w:ilvl="6" w:tplc="04150001" w:tentative="1">
+      <w:start w:val="1"/>
+      <w:numFmt w:val="bullet"/>
+      <w:lvlText w:val=""/>
+      <w:lvlJc w:val="left"/>
+      <w:pPr>
+        <w:ind w:left="5040" w:hanging="360"/>
+      </w:pPr>
+      <w:rPr>
+        <w:rFonts w:ascii="Symbol" w:hAnsi="Symbol" w:hint="default"/>
+      </w:rPr>
+    </w:lvl>
+    <w:lvl w:ilvl="7" w:tplc="04150003" w:tentative="1">
+      <w:start w:val="1"/>
+      <w:numFmt w:val="bullet"/>
+      <w:lvlText w:val="o"/>
+      <w:lvlJc w:val="left"/>
+      <w:pPr>
+        <w:ind w:left="5760" w:hanging="360"/>
+      </w:pPr>
+      <w:rPr>
+        <w:rFonts w:ascii="Courier New" w:hAnsi="Courier New" w:cs="Courier New" w:hint="default"/>
+      </w:rPr>
+    </w:lvl>
+    <w:lvl w:ilvl="8" w:tplc="04150005" w:tentative="1">
+      <w:start w:val="1"/>
+      <w:numFmt w:val="bullet"/>
+      <w:lvlText w:val=""/>
+      <w:lvlJc w:val="left"/>
+      <w:pPr>
+        <w:ind w:left="6480" w:hanging="360"/>
+      </w:pPr>
+      <w:rPr>
+        <w:rFonts w:ascii="Wingdings" w:hAnsi="Wingdings" w:hint="default"/>
+      </w:rPr>
+    </w:lvl>
+  </w:abstractNum>
   <w:num w:numId="1">
     <w:abstractNumId w:val="0"/>
   </w:num>
   <w:num w:numId="2">
     <w:abstractNumId w:val="1"/>
+  </w:num>
+  <w:num w:numId="3">
+    <w:abstractNumId w:val="3"/>
+  </w:num>
+  <w:num w:numId="4">
+    <w:abstractNumId w:val="2"/>
   </w:num>
 </w:numbering>
 </file>
@@ -1713,7 +1793,7 @@
       </w:pPr>
     </w:pPrDefault>
   </w:docDefaults>
-  <w:latentStyles w:defLockedState="0" w:defUIPriority="99" w:defSemiHidden="0" w:defUnhideWhenUsed="0" w:defQFormat="0" w:count="377">
+  <w:latentStyles w:defLockedState="0" w:defUIPriority="99" w:defSemiHidden="0" w:defUnhideWhenUsed="0" w:defQFormat="0" w:count="376">
     <w:lsdException w:name="Normal" w:uiPriority="0" w:qFormat="1"/>
     <w:lsdException w:name="heading 1" w:uiPriority="9" w:qFormat="1"/>
     <w:lsdException w:name="heading 2" w:semiHidden="1" w:uiPriority="9" w:unhideWhenUsed="1" w:qFormat="1"/>
@@ -2090,7 +2170,6 @@
     <w:lsdException w:name="Hashtag" w:semiHidden="1" w:unhideWhenUsed="1"/>
     <w:lsdException w:name="Unresolved Mention" w:semiHidden="1" w:unhideWhenUsed="1"/>
     <w:lsdException w:name="Smart Link" w:semiHidden="1" w:unhideWhenUsed="1"/>
-    <w:lsdException w:name="Smart Link Error" w:semiHidden="1" w:unhideWhenUsed="1"/>
   </w:latentStyles>
   <w:style w:type="paragraph" w:default="1" w:styleId="Normalny">
     <w:name w:val="Normal"/>
@@ -2433,6 +2512,15 @@
 </file>
 
 <file path=customXml/item1.xml><?xml version="1.0" encoding="utf-8"?>
+<?mso-contentType ?>
+<FormTemplates xmlns="http://schemas.microsoft.com/sharepoint/v3/contenttype/forms">
+  <Display>DocumentLibraryForm</Display>
+  <Edit>DocumentLibraryForm</Edit>
+  <New>DocumentLibraryForm</New>
+</FormTemplates>
+</file>
+
+<file path=customXml/item2.xml><?xml version="1.0" encoding="utf-8"?>
 <ct:contentTypeSchema xmlns:ct="http://schemas.microsoft.com/office/2006/metadata/contentType" xmlns:ma="http://schemas.microsoft.com/office/2006/metadata/properties/metaAttributes" ct:_="" ma:_="" ma:contentTypeName="Dokument" ma:contentTypeID="0x0101001078201F2309914D8D18295CBB307BE0" ma:contentTypeVersion="9" ma:contentTypeDescription="Utwórz nowy dokument." ma:contentTypeScope="" ma:versionID="d4e0636b6b7b9bb4d1fc48aeca2ab471">
   <xsd:schema xmlns:xsd="http://www.w3.org/2001/XMLSchema" xmlns:xs="http://www.w3.org/2001/XMLSchema" xmlns:p="http://schemas.microsoft.com/office/2006/metadata/properties" xmlns:ns3="d64acec9-fe65-4f1e-a79e-41907441f725" xmlns:ns4="5447b793-4c45-4d67-ace7-2adafafbd335" targetNamespace="http://schemas.microsoft.com/office/2006/metadata/properties" ma:root="true" ma:fieldsID="e9765602e561fd01cefca32b0fc7c0bc" ns3:_="" ns4:_="">
     <xsd:import namespace="d64acec9-fe65-4f1e-a79e-41907441f725"/>
@@ -2629,15 +2717,6 @@
 </ct:contentTypeSchema>
 </file>
 
-<file path=customXml/item2.xml><?xml version="1.0" encoding="utf-8"?>
-<?mso-contentType ?>
-<FormTemplates xmlns="http://schemas.microsoft.com/sharepoint/v3/contenttype/forms">
-  <Display>DocumentLibraryForm</Display>
-  <Edit>DocumentLibraryForm</Edit>
-  <New>DocumentLibraryForm</New>
-</FormTemplates>
-</file>
-
 <file path=customXml/item3.xml><?xml version="1.0" encoding="utf-8"?>
 <p:properties xmlns:p="http://schemas.microsoft.com/office/2006/metadata/properties" xmlns:xsi="http://www.w3.org/2001/XMLSchema-instance" xmlns:pc="http://schemas.microsoft.com/office/infopath/2007/PartnerControls">
   <documentManagement/>
@@ -2645,6 +2724,14 @@
 </file>
 
 <file path=customXml/itemProps1.xml><?xml version="1.0" encoding="utf-8"?>
+<ds:datastoreItem xmlns:ds="http://schemas.openxmlformats.org/officeDocument/2006/customXml" ds:itemID="{C12B5148-BD7F-4F30-8DD4-811BB600BCE2}">
+  <ds:schemaRefs>
+    <ds:schemaRef ds:uri="http://schemas.microsoft.com/sharepoint/v3/contenttype/forms"/>
+  </ds:schemaRefs>
+</ds:datastoreItem>
+</file>
+
+<file path=customXml/itemProps2.xml><?xml version="1.0" encoding="utf-8"?>
 <ds:datastoreItem xmlns:ds="http://schemas.openxmlformats.org/officeDocument/2006/customXml" ds:itemID="{0247C1D2-F06E-44D8-BCB1-64C7C19DA932}">
   <ds:schemaRefs>
     <ds:schemaRef ds:uri="http://schemas.microsoft.com/office/2006/metadata/contentType"/>
@@ -2663,27 +2750,11 @@
 </ds:datastoreItem>
 </file>
 
-<file path=customXml/itemProps2.xml><?xml version="1.0" encoding="utf-8"?>
-<ds:datastoreItem xmlns:ds="http://schemas.openxmlformats.org/officeDocument/2006/customXml" ds:itemID="{C12B5148-BD7F-4F30-8DD4-811BB600BCE2}">
-  <ds:schemaRefs>
-    <ds:schemaRef ds:uri="http://schemas.microsoft.com/sharepoint/v3/contenttype/forms"/>
-  </ds:schemaRefs>
-</ds:datastoreItem>
-</file>
-
 <file path=customXml/itemProps3.xml><?xml version="1.0" encoding="utf-8"?>
 <ds:datastoreItem xmlns:ds="http://schemas.openxmlformats.org/officeDocument/2006/customXml" ds:itemID="{E53E2A9B-1ED1-47DE-B04B-4E9916EC7DB2}">
   <ds:schemaRefs>
-    <ds:schemaRef ds:uri="http://schemas.microsoft.com/office/2006/documentManagement/types"/>
-    <ds:schemaRef ds:uri="http://schemas.openxmlformats.org/package/2006/metadata/core-properties"/>
-    <ds:schemaRef ds:uri="d64acec9-fe65-4f1e-a79e-41907441f725"/>
     <ds:schemaRef ds:uri="http://schemas.microsoft.com/office/2006/metadata/properties"/>
-    <ds:schemaRef ds:uri="http://purl.org/dc/dcmitype/"/>
-    <ds:schemaRef ds:uri="http://www.w3.org/XML/1998/namespace"/>
-    <ds:schemaRef ds:uri="http://purl.org/dc/terms/"/>
-    <ds:schemaRef ds:uri="http://purl.org/dc/elements/1.1/"/>
     <ds:schemaRef ds:uri="http://schemas.microsoft.com/office/infopath/2007/PartnerControls"/>
-    <ds:schemaRef ds:uri="5447b793-4c45-4d67-ace7-2adafafbd335"/>
   </ds:schemaRefs>
 </ds:datastoreItem>
 </file>
</xml_diff>